<commit_message>
The data items are done and presentable
</commit_message>
<xml_diff>
--- a/ProjectPlanningTemplate24-25.docx
+++ b/ProjectPlanningTemplate24-25.docx
@@ -42,8 +42,142 @@
       </w:r>
     </w:p>
     <w:p>
-      <w:r>
-        <w:t>(Maximum 1 page)</w:t>
+      <w:pPr>
+        <w:rPr>
+          <w:szCs w:val="22"/>
+        </w:rPr>
+      </w:pPr>
+      <w:r>
+        <w:rPr>
+          <w:szCs w:val="22"/>
+        </w:rPr>
+        <w:t>The project</w:t>
+      </w:r>
+      <w:r>
+        <w:rPr>
+          <w:szCs w:val="22"/>
+        </w:rPr>
+        <w:t xml:space="preserve"> overall involves creating a</w:t>
+      </w:r>
+      <w:r>
+        <w:rPr>
+          <w:szCs w:val="22"/>
+        </w:rPr>
+        <w:t xml:space="preserve"> software</w:t>
+      </w:r>
+      <w:r>
+        <w:rPr>
+          <w:szCs w:val="22"/>
+        </w:rPr>
+        <w:t xml:space="preserve"> program</w:t>
+      </w:r>
+      <w:r>
+        <w:rPr>
+          <w:szCs w:val="22"/>
+        </w:rPr>
+        <w:t xml:space="preserve"> that enables </w:t>
+      </w:r>
+      <w:r>
+        <w:rPr>
+          <w:szCs w:val="22"/>
+        </w:rPr>
+        <w:t>the</w:t>
+      </w:r>
+      <w:r>
+        <w:rPr>
+          <w:szCs w:val="22"/>
+        </w:rPr>
+        <w:t xml:space="preserve"> writing robot to "draw</w:t>
+      </w:r>
+      <w:r>
+        <w:rPr>
+          <w:szCs w:val="22"/>
+        </w:rPr>
+        <w:t xml:space="preserve"> out</w:t>
+      </w:r>
+      <w:r>
+        <w:rPr>
+          <w:szCs w:val="22"/>
+        </w:rPr>
+        <w:t>" text</w:t>
+      </w:r>
+      <w:r>
+        <w:rPr>
+          <w:szCs w:val="22"/>
+        </w:rPr>
+        <w:t>,</w:t>
+      </w:r>
+      <w:r>
+        <w:rPr>
+          <w:szCs w:val="22"/>
+        </w:rPr>
+        <w:t xml:space="preserve"> based on a given file and text input. </w:t>
+      </w:r>
+      <w:r>
+        <w:rPr>
+          <w:szCs w:val="22"/>
+        </w:rPr>
+        <w:t>This program</w:t>
+      </w:r>
+      <w:r>
+        <w:rPr>
+          <w:szCs w:val="22"/>
+        </w:rPr>
+        <w:t xml:space="preserve"> will read and interpret font data from SingleStrokeFont.txt, scale the text </w:t>
+      </w:r>
+      <w:r>
+        <w:rPr>
+          <w:szCs w:val="22"/>
+        </w:rPr>
+        <w:t>defined by the user input</w:t>
+      </w:r>
+      <w:r>
+        <w:rPr>
+          <w:szCs w:val="22"/>
+        </w:rPr>
+        <w:t xml:space="preserve">, and generate movement commands in G-code format to </w:t>
+      </w:r>
+      <w:r>
+        <w:rPr>
+          <w:szCs w:val="22"/>
+        </w:rPr>
+        <w:t>then be</w:t>
+      </w:r>
+      <w:r>
+        <w:rPr>
+          <w:szCs w:val="22"/>
+        </w:rPr>
+        <w:t xml:space="preserve"> sent to </w:t>
+      </w:r>
+      <w:r>
+        <w:rPr>
+          <w:szCs w:val="22"/>
+        </w:rPr>
+        <w:t>the Arduino that co</w:t>
+      </w:r>
+      <w:r>
+        <w:rPr>
+          <w:szCs w:val="22"/>
+        </w:rPr>
+        <w:t>ntr</w:t>
+      </w:r>
+      <w:r>
+        <w:rPr>
+          <w:szCs w:val="22"/>
+        </w:rPr>
+        <w:t>ols the robotic</w:t>
+      </w:r>
+      <w:r>
+        <w:rPr>
+          <w:szCs w:val="22"/>
+        </w:rPr>
+        <w:t xml:space="preserve"> arm’s movements</w:t>
+      </w:r>
+      <w:r>
+        <w:rPr>
+          <w:szCs w:val="22"/>
+        </w:rPr>
+        <w:t>.</w:t>
       </w:r>
     </w:p>
     <w:p>
@@ -56,133 +190,25 @@
         <w:rPr>
           <w:szCs w:val="22"/>
         </w:rPr>
-        <w:t>The project</w:t>
-      </w:r>
-      <w:r>
-        <w:rPr>
-          <w:szCs w:val="22"/>
-        </w:rPr>
-        <w:t xml:space="preserve"> overall involves creating a</w:t>
-      </w:r>
-      <w:r>
-        <w:rPr>
-          <w:szCs w:val="22"/>
-        </w:rPr>
-        <w:t xml:space="preserve"> software</w:t>
-      </w:r>
-      <w:r>
-        <w:rPr>
-          <w:szCs w:val="22"/>
-        </w:rPr>
-        <w:t xml:space="preserve"> program</w:t>
-      </w:r>
-      <w:r>
-        <w:rPr>
-          <w:szCs w:val="22"/>
-        </w:rPr>
-        <w:t xml:space="preserve"> that enables </w:t>
-      </w:r>
-      <w:r>
-        <w:rPr>
-          <w:szCs w:val="22"/>
-        </w:rPr>
-        <w:t>the</w:t>
-      </w:r>
-      <w:r>
-        <w:rPr>
-          <w:szCs w:val="22"/>
-        </w:rPr>
-        <w:t xml:space="preserve"> writing robot to "draw</w:t>
-      </w:r>
-      <w:r>
-        <w:rPr>
-          <w:szCs w:val="22"/>
-        </w:rPr>
-        <w:t xml:space="preserve"> out</w:t>
-      </w:r>
-      <w:r>
-        <w:rPr>
-          <w:szCs w:val="22"/>
-        </w:rPr>
-        <w:t>" text</w:t>
-      </w:r>
-      <w:r>
-        <w:rPr>
-          <w:szCs w:val="22"/>
-        </w:rPr>
-        <w:t>,</w:t>
-      </w:r>
-      <w:r>
-        <w:rPr>
-          <w:szCs w:val="22"/>
-        </w:rPr>
-        <w:t xml:space="preserve"> based on a given file and text input. </w:t>
-      </w:r>
-      <w:r>
-        <w:rPr>
-          <w:szCs w:val="22"/>
-        </w:rPr>
-        <w:t>This program</w:t>
-      </w:r>
-      <w:r>
-        <w:rPr>
-          <w:szCs w:val="22"/>
-        </w:rPr>
-        <w:t xml:space="preserve"> will read and interpret font data from SingleStrokeFont.txt, scale the text </w:t>
-      </w:r>
-      <w:r>
-        <w:rPr>
-          <w:szCs w:val="22"/>
-        </w:rPr>
-        <w:t>defined by the user input</w:t>
-      </w:r>
-      <w:r>
-        <w:rPr>
-          <w:szCs w:val="22"/>
-        </w:rPr>
-        <w:t xml:space="preserve">, and generate movement commands in G-code format to </w:t>
-      </w:r>
-      <w:r>
-        <w:rPr>
-          <w:szCs w:val="22"/>
-        </w:rPr>
-        <w:t>then be</w:t>
-      </w:r>
-      <w:r>
-        <w:rPr>
-          <w:szCs w:val="22"/>
-        </w:rPr>
-        <w:t xml:space="preserve"> sent to </w:t>
-      </w:r>
-      <w:r>
-        <w:rPr>
-          <w:szCs w:val="22"/>
-        </w:rPr>
-        <w:t>the Arduino that co</w:t>
-      </w:r>
-      <w:r>
-        <w:rPr>
-          <w:szCs w:val="22"/>
-        </w:rPr>
-        <w:t>ntr</w:t>
-      </w:r>
-      <w:r>
-        <w:rPr>
-          <w:szCs w:val="22"/>
-        </w:rPr>
-        <w:t>ols the robotic</w:t>
-      </w:r>
-      <w:r>
-        <w:rPr>
-          <w:szCs w:val="22"/>
-        </w:rPr>
-        <w:t xml:space="preserve"> arm’s movements</w:t>
-      </w:r>
-      <w:r>
-        <w:rPr>
-          <w:szCs w:val="22"/>
-        </w:rPr>
-        <w:t>.</w:t>
+        <w:t xml:space="preserve">All code must be developed using git for version control. This should include </w:t>
+      </w:r>
+      <w:r>
+        <w:rPr>
+          <w:szCs w:val="22"/>
+        </w:rPr>
+        <w:t xml:space="preserve">up to date </w:t>
+      </w:r>
+      <w:r>
+        <w:rPr>
+          <w:szCs w:val="22"/>
+        </w:rPr>
+        <w:t>commits</w:t>
+      </w:r>
+      <w:r>
+        <w:rPr>
+          <w:szCs w:val="22"/>
+        </w:rPr>
+        <w:t xml:space="preserve"> as the project progresses for both documentations and codes. Also, an initial commit for the skeleton of the skeleton code.</w:t>
       </w:r>
     </w:p>
     <w:p>
@@ -1432,7 +1458,21 @@
           </w:tcPr>
           <w:p>
             <w:r>
-              <w:t>Font Data</w:t>
+              <w:rPr>
+                <w:b/>
+                <w:bCs/>
+              </w:rPr>
+              <w:t>Character Data</w:t>
+            </w:r>
+            <w:r>
+              <w:rPr>
+                <w:b/>
+                <w:bCs/>
+              </w:rPr>
+              <w:t>:</w:t>
+            </w:r>
+            <w:r>
+              <w:t xml:space="preserve"> (ASCII Value(C), XYP Structure, Number of required to draw the character (N)</w:t>
             </w:r>
           </w:p>
         </w:tc>
@@ -1476,7 +1516,7 @@
               <w:t xml:space="preserve"> Th</w:t>
             </w:r>
             <w:r>
-              <w:t xml:space="preserve">e font data </w:t>
+              <w:t xml:space="preserve">is </w:t>
             </w:r>
             <w:r>
               <w:t>needs to hold</w:t>
@@ -1501,6 +1541,9 @@
             </w:r>
             <w:r>
               <w:t xml:space="preserve"> a structure.</w:t>
+            </w:r>
+            <w:r>
+              <w:t xml:space="preserve"> This is extracting the data that describes each character from the font data file.</w:t>
             </w:r>
           </w:p>
         </w:tc>
@@ -1571,7 +1614,15 @@
               <w:t>User Input</w:t>
             </w:r>
             <w:r>
-              <w:t xml:space="preserve"> (Text File)</w:t>
+              <w:t xml:space="preserve"> (</w:t>
+            </w:r>
+            <w:proofErr w:type="spellStart"/>
+            <w:r>
+              <w:t>TextFile</w:t>
+            </w:r>
+            <w:proofErr w:type="spellEnd"/>
+            <w:r>
+              <w:t>)</w:t>
             </w:r>
           </w:p>
         </w:tc>
@@ -1641,6 +1692,17 @@
             <w:r>
               <w:t>Scale factor</w:t>
             </w:r>
+            <w:r>
+              <w:t xml:space="preserve"> (</w:t>
+            </w:r>
+            <w:proofErr w:type="spellStart"/>
+            <w:r>
+              <w:t>ScaleFactor</w:t>
+            </w:r>
+            <w:proofErr w:type="spellEnd"/>
+            <w:r>
+              <w:t>)</w:t>
+            </w:r>
           </w:p>
         </w:tc>
         <w:tc>
@@ -1724,25 +1786,19 @@
           </w:tcPr>
           <w:p>
             <w:r>
-              <w:t>G-code contains ASCII characters</w:t>
-            </w:r>
-            <w:r>
-              <w:t xml:space="preserve"> hence why it is classified as ‘char.’</w:t>
+              <w:t xml:space="preserve">This data item is required to provide command to </w:t>
+            </w:r>
+            <w:r>
+              <w:t>the Arduino and instruct the robotic arm</w:t>
+            </w:r>
+            <w:r>
+              <w:t>’</w:t>
+            </w:r>
+            <w:r>
+              <w:t>s movements and positions.</w:t>
             </w:r>
             <w:r>
               <w:t xml:space="preserve"> </w:t>
-            </w:r>
-            <w:r>
-              <w:t xml:space="preserve">This data item is required to provide command to </w:t>
-            </w:r>
-            <w:r>
-              <w:t>the Arduino and instruct the robotic arm</w:t>
-            </w:r>
-            <w:r>
-              <w:t>’</w:t>
-            </w:r>
-            <w:r>
-              <w:t>s movements and positions.</w:t>
             </w:r>
           </w:p>
         </w:tc>
@@ -1757,40 +1813,7 @@
           </w:tcPr>
           <w:p>
             <w:r>
-              <w:rPr>
-                <w:b/>
-                <w:bCs/>
-              </w:rPr>
-              <w:t>Movement Dat</w:t>
-            </w:r>
-            <w:r>
-              <w:rPr>
-                <w:b/>
-                <w:bCs/>
-              </w:rPr>
-              <w:t>a</w:t>
-            </w:r>
-            <w:r>
-              <w:rPr>
-                <w:b/>
-                <w:bCs/>
-              </w:rPr>
-              <w:t>:</w:t>
-            </w:r>
-            <w:r>
-              <w:t xml:space="preserve"> </w:t>
-            </w:r>
-            <w:r>
-              <w:t>Coordinates</w:t>
-            </w:r>
-            <w:r>
-              <w:t xml:space="preserve"> an</w:t>
-            </w:r>
-            <w:r>
-              <w:t>d Pen state</w:t>
-            </w:r>
-            <w:r>
-              <w:t xml:space="preserve"> (X,Y,P)</w:t>
+              <w:t>Text Data</w:t>
             </w:r>
           </w:p>
         </w:tc>
@@ -1800,7 +1823,7 @@
           </w:tcPr>
           <w:p>
             <w:r>
-              <w:t>Structure</w:t>
+              <w:t xml:space="preserve">Structure </w:t>
             </w:r>
           </w:p>
         </w:tc>
@@ -1810,94 +1833,23 @@
           </w:tcPr>
           <w:p>
             <w:r>
-              <w:t>The X</w:t>
-            </w:r>
-            <w:r>
-              <w:t>-Y coordinates need to be specified</w:t>
-            </w:r>
-          </w:p>
-        </w:tc>
-      </w:tr>
-      <w:tr>
-        <w:trPr>
-          <w:trHeight w:val="547"/>
-        </w:trPr>
-        <w:tc>
-          <w:tcPr>
-            <w:tcW w:w="2122" w:type="dxa"/>
-          </w:tcPr>
-          <w:p>
-            <w:r>
-              <w:rPr>
-                <w:b/>
-                <w:bCs/>
-              </w:rPr>
-              <w:t>Character Data</w:t>
-            </w:r>
-            <w:r>
-              <w:rPr>
-                <w:b/>
-                <w:bCs/>
-              </w:rPr>
-              <w:t>:</w:t>
-            </w:r>
-            <w:r>
-              <w:t xml:space="preserve"> (ASCII Value</w:t>
-            </w:r>
-            <w:r>
-              <w:t>(C)</w:t>
-            </w:r>
-            <w:r>
-              <w:t xml:space="preserve">, </w:t>
-            </w:r>
-            <w:r>
-              <w:t>XYP Structure,</w:t>
-            </w:r>
-            <w:r>
-              <w:t xml:space="preserve"> Number of required to draw the character</w:t>
-            </w:r>
-            <w:r>
-              <w:t xml:space="preserve"> </w:t>
-            </w:r>
-            <w:r>
-              <w:t>(N)</w:t>
-            </w:r>
-          </w:p>
-        </w:tc>
-        <w:tc>
-          <w:tcPr>
-            <w:tcW w:w="1842" w:type="dxa"/>
-          </w:tcPr>
-          <w:p>
-            <w:r>
-              <w:t>Structure</w:t>
-            </w:r>
-          </w:p>
-        </w:tc>
-        <w:tc>
-          <w:tcPr>
-            <w:tcW w:w="5052" w:type="dxa"/>
-          </w:tcPr>
-          <w:p/>
+              <w:t>This data item is needed to store the data from the text file. The reason why it needs to be a structure as there are multiple variables that describes how to draw each character.</w:t>
+            </w:r>
+          </w:p>
         </w:tc>
       </w:tr>
     </w:tbl>
     <w:p/>
     <w:p>
-      <w:r>
-        <w:t>Extend table as required</w:t>
+      <w:pPr>
+        <w:pStyle w:val="Heading1"/>
+      </w:pPr>
+      <w:r>
+        <w:t>Function Declarations</w:t>
       </w:r>
     </w:p>
     <w:p>
       <w:pPr>
-        <w:pStyle w:val="Heading1"/>
-      </w:pPr>
-      <w:r>
-        <w:t>Function Declarations</w:t>
-      </w:r>
-    </w:p>
-    <w:p>
-      <w:pPr>
         <w:rPr>
           <w:i/>
           <w:iCs/>
@@ -1909,312 +1861,6 @@
           <w:iCs/>
         </w:rPr>
         <w:t>Only include functions that you will develop.</w:t>
-      </w:r>
-    </w:p>
-    <w:p>
-      <w:pPr>
-        <w:rPr>
-          <w:i/>
-          <w:iCs/>
-        </w:rPr>
-      </w:pPr>
-      <w:r>
-        <w:rPr>
-          <w:i/>
-          <w:iCs/>
-        </w:rPr>
-        <w:t>Example (remove</w:t>
-      </w:r>
-      <w:r>
-        <w:rPr>
-          <w:i/>
-          <w:iCs/>
-        </w:rPr>
-        <w:t xml:space="preserve"> before submission)</w:t>
-      </w:r>
-    </w:p>
-    <w:p>
-      <w:pPr>
-        <w:rPr>
-          <w:i/>
-          <w:iCs/>
-        </w:rPr>
-      </w:pPr>
-      <w:r>
-        <w:rPr>
-          <w:i/>
-          <w:iCs/>
-        </w:rPr>
-        <w:t>i</w:t>
-      </w:r>
-      <w:r>
-        <w:rPr>
-          <w:i/>
-          <w:iCs/>
-        </w:rPr>
-        <w:t xml:space="preserve">nt </w:t>
-      </w:r>
-      <w:proofErr w:type="spellStart"/>
-      <w:r>
-        <w:rPr>
-          <w:i/>
-          <w:iCs/>
-        </w:rPr>
-        <w:t>Temp</w:t>
-      </w:r>
-      <w:r>
-        <w:rPr>
-          <w:i/>
-          <w:iCs/>
-        </w:rPr>
-        <w:t>erature</w:t>
-      </w:r>
-      <w:r>
-        <w:rPr>
-          <w:i/>
-          <w:iCs/>
-        </w:rPr>
-        <w:t>Conversion</w:t>
-      </w:r>
-      <w:proofErr w:type="spellEnd"/>
-      <w:r>
-        <w:rPr>
-          <w:i/>
-          <w:iCs/>
-        </w:rPr>
-        <w:t xml:space="preserve">( </w:t>
-      </w:r>
-      <w:r>
-        <w:rPr>
-          <w:i/>
-          <w:iCs/>
-        </w:rPr>
-        <w:t xml:space="preserve">int </w:t>
-      </w:r>
-      <w:proofErr w:type="spellStart"/>
-      <w:r>
-        <w:rPr>
-          <w:i/>
-          <w:iCs/>
-        </w:rPr>
-        <w:t>Input</w:t>
-      </w:r>
-      <w:r>
-        <w:rPr>
-          <w:i/>
-          <w:iCs/>
-        </w:rPr>
-        <w:t>Temp</w:t>
-      </w:r>
-      <w:proofErr w:type="spellEnd"/>
-      <w:r>
-        <w:rPr>
-          <w:i/>
-          <w:iCs/>
-        </w:rPr>
-        <w:t>,</w:t>
-      </w:r>
-      <w:r>
-        <w:rPr>
-          <w:i/>
-          <w:iCs/>
-        </w:rPr>
-        <w:t xml:space="preserve"> </w:t>
-      </w:r>
-      <w:r>
-        <w:rPr>
-          <w:i/>
-          <w:iCs/>
-        </w:rPr>
-        <w:t xml:space="preserve"> float* </w:t>
-      </w:r>
-      <w:proofErr w:type="spellStart"/>
-      <w:r>
-        <w:rPr>
-          <w:i/>
-          <w:iCs/>
-        </w:rPr>
-        <w:t>Output</w:t>
-      </w:r>
-      <w:r>
-        <w:rPr>
-          <w:i/>
-          <w:iCs/>
-        </w:rPr>
-        <w:t>Temp</w:t>
-      </w:r>
-      <w:proofErr w:type="spellEnd"/>
-      <w:r>
-        <w:rPr>
-          <w:i/>
-          <w:iCs/>
-        </w:rPr>
-        <w:t xml:space="preserve"> </w:t>
-      </w:r>
-      <w:r>
-        <w:rPr>
-          <w:i/>
-          <w:iCs/>
-        </w:rPr>
-        <w:t>)</w:t>
-      </w:r>
-    </w:p>
-    <w:p>
-      <w:pPr>
-        <w:rPr>
-          <w:i/>
-          <w:iCs/>
-        </w:rPr>
-      </w:pPr>
-      <w:r>
-        <w:rPr>
-          <w:i/>
-          <w:iCs/>
-        </w:rPr>
-        <w:t>Parameters:</w:t>
-      </w:r>
-      <w:r>
-        <w:rPr>
-          <w:i/>
-          <w:iCs/>
-        </w:rPr>
-        <w:t xml:space="preserve"> </w:t>
-      </w:r>
-    </w:p>
-    <w:p>
-      <w:pPr>
-        <w:ind w:left="720"/>
-        <w:rPr>
-          <w:i/>
-          <w:iCs/>
-        </w:rPr>
-      </w:pPr>
-      <w:proofErr w:type="spellStart"/>
-      <w:r>
-        <w:rPr>
-          <w:i/>
-          <w:iCs/>
-        </w:rPr>
-        <w:t>InputTemp</w:t>
-      </w:r>
-      <w:proofErr w:type="spellEnd"/>
-      <w:r>
-        <w:rPr>
-          <w:i/>
-          <w:iCs/>
-        </w:rPr>
-        <w:t xml:space="preserve"> </w:t>
-      </w:r>
-      <w:r>
-        <w:rPr>
-          <w:i/>
-          <w:iCs/>
-        </w:rPr>
-        <w:t>–</w:t>
-      </w:r>
-      <w:r>
-        <w:rPr>
-          <w:i/>
-          <w:iCs/>
-        </w:rPr>
-        <w:t xml:space="preserve"> </w:t>
-      </w:r>
-      <w:r>
-        <w:rPr>
-          <w:i/>
-          <w:iCs/>
-        </w:rPr>
-        <w:t>input temperature in degrees C</w:t>
-      </w:r>
-    </w:p>
-    <w:p>
-      <w:pPr>
-        <w:ind w:left="720"/>
-        <w:rPr>
-          <w:i/>
-          <w:iCs/>
-        </w:rPr>
-      </w:pPr>
-      <w:proofErr w:type="spellStart"/>
-      <w:r>
-        <w:rPr>
-          <w:i/>
-          <w:iCs/>
-        </w:rPr>
-        <w:t>Ou</w:t>
-      </w:r>
-      <w:r>
-        <w:rPr>
-          <w:i/>
-          <w:iCs/>
-        </w:rPr>
-        <w:t>t</w:t>
-      </w:r>
-      <w:r>
-        <w:rPr>
-          <w:i/>
-          <w:iCs/>
-        </w:rPr>
-        <w:t>putTemp</w:t>
-      </w:r>
-      <w:proofErr w:type="spellEnd"/>
-      <w:r>
-        <w:rPr>
-          <w:i/>
-          <w:iCs/>
-        </w:rPr>
-        <w:t xml:space="preserve"> </w:t>
-      </w:r>
-      <w:r>
-        <w:rPr>
-          <w:i/>
-          <w:iCs/>
-        </w:rPr>
-        <w:t>–</w:t>
-      </w:r>
-      <w:r>
-        <w:rPr>
-          <w:i/>
-          <w:iCs/>
-        </w:rPr>
-        <w:t xml:space="preserve"> </w:t>
-      </w:r>
-      <w:r>
-        <w:rPr>
-          <w:i/>
-          <w:iCs/>
-        </w:rPr>
-        <w:t xml:space="preserve">pointer to </w:t>
-      </w:r>
-      <w:r>
-        <w:rPr>
-          <w:i/>
-          <w:iCs/>
-        </w:rPr>
-        <w:t xml:space="preserve">return </w:t>
-      </w:r>
-      <w:r>
-        <w:rPr>
-          <w:i/>
-          <w:iCs/>
-        </w:rPr>
-        <w:t>output temperature in degrees F</w:t>
-      </w:r>
-    </w:p>
-    <w:p>
-      <w:pPr>
-        <w:ind w:left="720"/>
-        <w:rPr>
-          <w:i/>
-          <w:iCs/>
-        </w:rPr>
-      </w:pPr>
-      <w:r>
-        <w:rPr>
-          <w:i/>
-          <w:iCs/>
-        </w:rPr>
-        <w:t>Return value – returns 1 if successful, 0 if failed</w:t>
       </w:r>
     </w:p>
     <w:tbl>
@@ -2259,15 +1905,80 @@
                 <w:b/>
                 <w:bCs/>
               </w:rPr>
-              <w:t>()</w:t>
-            </w:r>
-          </w:p>
-          <w:p>
-            <w:r>
-              <w:t>Parameters: Return</w:t>
-            </w:r>
-            <w:r>
-              <w:t xml:space="preserve"> Value: 1 if Successful, 0 if failed</w:t>
+              <w:t>(</w:t>
+            </w:r>
+            <w:r>
+              <w:rPr>
+                <w:b/>
+                <w:bCs/>
+              </w:rPr>
+              <w:t xml:space="preserve">char </w:t>
+            </w:r>
+            <w:proofErr w:type="spellStart"/>
+            <w:r>
+              <w:rPr>
+                <w:b/>
+                <w:bCs/>
+              </w:rPr>
+              <w:t>FontFile</w:t>
+            </w:r>
+            <w:proofErr w:type="spellEnd"/>
+            <w:r>
+              <w:rPr>
+                <w:b/>
+                <w:bCs/>
+              </w:rPr>
+              <w:t>)</w:t>
+            </w:r>
+          </w:p>
+          <w:p>
+            <w:r>
+              <w:t>Parameters</w:t>
+            </w:r>
+            <w:r>
+              <w:t>:</w:t>
+            </w:r>
+            <w:r>
+              <w:t xml:space="preserve"> </w:t>
+            </w:r>
+            <w:proofErr w:type="spellStart"/>
+            <w:r>
+              <w:t>FontFile</w:t>
+            </w:r>
+            <w:proofErr w:type="spellEnd"/>
+            <w:r>
+              <w:t xml:space="preserve"> – Accessing the font data file</w:t>
+            </w:r>
+            <w:r>
+              <w:t xml:space="preserve"> to then store in the ‘</w:t>
+            </w:r>
+            <w:proofErr w:type="spellStart"/>
+            <w:r>
+              <w:t>CharacterData</w:t>
+            </w:r>
+            <w:proofErr w:type="spellEnd"/>
+            <w:r>
+              <w:t>’ structure</w:t>
+            </w:r>
+          </w:p>
+          <w:p>
+            <w:pPr>
+              <w:ind w:left="1162"/>
+            </w:pPr>
+            <w:r>
+              <w:t>Return</w:t>
+            </w:r>
+            <w:r>
+              <w:t xml:space="preserve"> Value: </w:t>
+            </w:r>
+            <w:r>
+              <w:t>break if unsuccessful</w:t>
+            </w:r>
+            <w:r>
+              <w:t xml:space="preserve">, </w:t>
+            </w:r>
+            <w:r>
+              <w:t>1 if it is successful</w:t>
             </w:r>
           </w:p>
         </w:tc>
@@ -2289,14 +2000,7 @@
                 <w:b/>
                 <w:bCs/>
               </w:rPr>
-              <w:t>v</w:t>
-            </w:r>
-            <w:r>
-              <w:rPr>
-                <w:b/>
-                <w:bCs/>
-              </w:rPr>
-              <w:t xml:space="preserve">oid </w:t>
+              <w:t xml:space="preserve">Void </w:t>
             </w:r>
             <w:proofErr w:type="spellStart"/>
             <w:r>
@@ -2304,14 +2008,7 @@
                 <w:b/>
                 <w:bCs/>
               </w:rPr>
-              <w:t>ScaledCoordinate</w:t>
-            </w:r>
-            <w:r>
-              <w:rPr>
-                <w:b/>
-                <w:bCs/>
-              </w:rPr>
-              <w:t>s</w:t>
+              <w:t>LoadTextFile</w:t>
             </w:r>
             <w:proofErr w:type="spellEnd"/>
             <w:r>
@@ -2319,14 +2016,7 @@
                 <w:b/>
                 <w:bCs/>
               </w:rPr>
-              <w:t>(</w:t>
-            </w:r>
-            <w:r>
-              <w:rPr>
-                <w:b/>
-                <w:bCs/>
-              </w:rPr>
-              <w:t xml:space="preserve">float </w:t>
+              <w:t xml:space="preserve">(char </w:t>
             </w:r>
             <w:proofErr w:type="spellStart"/>
             <w:r>
@@ -2334,7 +2024,7 @@
                 <w:b/>
                 <w:bCs/>
               </w:rPr>
-              <w:t>ScaledFactor</w:t>
+              <w:t>TextFile</w:t>
             </w:r>
             <w:proofErr w:type="spellEnd"/>
             <w:r>
@@ -2342,35 +2032,118 @@
                 <w:b/>
                 <w:bCs/>
               </w:rPr>
-              <w:t>,</w:t>
-            </w:r>
-            <w:r>
-              <w:rPr>
-                <w:b/>
-                <w:bCs/>
-              </w:rPr>
+              <w:t>, struct Text</w:t>
+            </w:r>
+            <w:r>
+              <w:rPr>
+                <w:b/>
+                <w:bCs/>
+              </w:rPr>
+              <w:t xml:space="preserve"> *original</w:t>
+            </w:r>
+            <w:r>
+              <w:rPr>
+                <w:b/>
+                <w:bCs/>
+              </w:rPr>
+              <w:t xml:space="preserve">) </w:t>
+            </w:r>
+          </w:p>
+          <w:p>
+            <w:r>
+              <w:t>Parameters</w:t>
+            </w:r>
+            <w:r>
+              <w:t xml:space="preserve">: </w:t>
+            </w:r>
+            <w:proofErr w:type="spellStart"/>
+            <w:r>
+              <w:t>TextFile</w:t>
+            </w:r>
+            <w:proofErr w:type="spellEnd"/>
+            <w:r>
+              <w:t xml:space="preserve"> – Access the text file the user has specified to draw to the robot</w:t>
+            </w:r>
+            <w:r>
+              <w:t xml:space="preserve"> this then is  </w:t>
+            </w:r>
+          </w:p>
+          <w:p>
+            <w:pPr>
+              <w:ind w:left="2013"/>
+            </w:pPr>
+            <w:r>
+              <w:t xml:space="preserve">stored in a dynamic memory allocation </w:t>
+            </w:r>
+          </w:p>
+          <w:p>
+            <w:pPr>
+              <w:ind w:left="1162"/>
+            </w:pPr>
+            <w:r>
+              <w:t>Text</w:t>
+            </w:r>
+            <w:r>
+              <w:t xml:space="preserve"> * original</w:t>
+            </w:r>
+            <w:r>
+              <w:t xml:space="preserve"> – Where the ‘char’</w:t>
+            </w:r>
+            <w:r>
+              <w:t xml:space="preserve"> characters </w:t>
+            </w:r>
+            <w:r>
               <w:t xml:space="preserve"> </w:t>
             </w:r>
             <w:r>
-              <w:rPr>
-                <w:b/>
-                <w:bCs/>
-              </w:rPr>
-              <w:t>struct character</w:t>
-            </w:r>
-            <w:r>
-              <w:rPr>
-                <w:b/>
-                <w:bCs/>
-              </w:rPr>
+              <w:t>are</w:t>
+            </w:r>
+            <w:r>
+              <w:t xml:space="preserve"> now converted to </w:t>
+            </w:r>
+            <w:r>
+              <w:t xml:space="preserve">‘int’ </w:t>
+            </w:r>
+            <w:r>
+              <w:t>ASCII</w:t>
+            </w:r>
+            <w:r>
+              <w:t xml:space="preserve"> values</w:t>
+            </w:r>
+            <w:r>
+              <w:t xml:space="preserve">. </w:t>
+            </w:r>
+            <w:r>
+              <w:t xml:space="preserve">      </w:t>
+            </w:r>
+          </w:p>
+          <w:p>
+            <w:pPr>
+              <w:ind w:left="1162"/>
+            </w:pPr>
+            <w:r>
+              <w:t xml:space="preserve">Return Value </w:t>
+            </w:r>
+            <w:r>
+              <w:t>–</w:t>
+            </w:r>
+            <w:r>
               <w:t xml:space="preserve"> </w:t>
             </w:r>
             <w:r>
-              <w:rPr>
-                <w:b/>
-                <w:bCs/>
-              </w:rPr>
-              <w:t>)</w:t>
+              <w:t>1 i</w:t>
+            </w:r>
+            <w:r>
+              <w:t xml:space="preserve">f </w:t>
+            </w:r>
+            <w:r>
+              <w:t xml:space="preserve">it is </w:t>
+            </w:r>
+            <w:r>
+              <w:t>successful</w:t>
+            </w:r>
+            <w:r>
+              <w:t>, 0 if failed</w:t>
             </w:r>
           </w:p>
         </w:tc>
@@ -2399,7 +2172,74 @@
                 <w:b/>
                 <w:bCs/>
               </w:rPr>
-              <w:t>oid</w:t>
+              <w:t xml:space="preserve">oid </w:t>
+            </w:r>
+            <w:proofErr w:type="spellStart"/>
+            <w:r>
+              <w:rPr>
+                <w:b/>
+                <w:bCs/>
+              </w:rPr>
+              <w:t>ScaledCoordinate</w:t>
+            </w:r>
+            <w:r>
+              <w:rPr>
+                <w:b/>
+                <w:bCs/>
+              </w:rPr>
+              <w:t>s</w:t>
+            </w:r>
+            <w:proofErr w:type="spellEnd"/>
+            <w:r>
+              <w:rPr>
+                <w:b/>
+                <w:bCs/>
+              </w:rPr>
+              <w:t>(</w:t>
+            </w:r>
+            <w:r>
+              <w:rPr>
+                <w:b/>
+                <w:bCs/>
+              </w:rPr>
+              <w:t xml:space="preserve">float </w:t>
+            </w:r>
+            <w:proofErr w:type="spellStart"/>
+            <w:r>
+              <w:rPr>
+                <w:b/>
+                <w:bCs/>
+              </w:rPr>
+              <w:t>ScaledFactor</w:t>
+            </w:r>
+            <w:proofErr w:type="spellEnd"/>
+            <w:r>
+              <w:rPr>
+                <w:b/>
+                <w:bCs/>
+              </w:rPr>
+              <w:t>,</w:t>
+            </w:r>
+            <w:r>
+              <w:rPr>
+                <w:b/>
+                <w:bCs/>
+              </w:rPr>
+              <w:t xml:space="preserve"> struct Text </w:t>
+            </w:r>
+            <w:r>
+              <w:rPr>
+                <w:b/>
+                <w:bCs/>
+              </w:rPr>
+              <w:t>*</w:t>
+            </w:r>
+            <w:r>
+              <w:rPr>
+                <w:b/>
+                <w:bCs/>
+              </w:rPr>
+              <w:t>original,</w:t>
             </w:r>
             <w:r>
               <w:rPr>
@@ -2408,65 +2248,84 @@
               </w:rPr>
               <w:t xml:space="preserve"> </w:t>
             </w:r>
+            <w:r>
+              <w:rPr>
+                <w:b/>
+                <w:bCs/>
+              </w:rPr>
+              <w:t xml:space="preserve">struct Text </w:t>
+            </w:r>
+            <w:r>
+              <w:rPr>
+                <w:b/>
+                <w:bCs/>
+              </w:rPr>
+              <w:t>*</w:t>
+            </w:r>
+            <w:r>
+              <w:rPr>
+                <w:b/>
+                <w:bCs/>
+              </w:rPr>
+              <w:t>scaled</w:t>
+            </w:r>
+            <w:r>
+              <w:rPr>
+                <w:b/>
+                <w:bCs/>
+              </w:rPr>
+              <w:t xml:space="preserve"> </w:t>
+            </w:r>
+            <w:r>
+              <w:rPr>
+                <w:b/>
+                <w:bCs/>
+              </w:rPr>
+              <w:t>)</w:t>
+            </w:r>
+          </w:p>
+          <w:p>
+            <w:r>
+              <w:t xml:space="preserve">Parameters: </w:t>
+            </w:r>
             <w:proofErr w:type="spellStart"/>
             <w:r>
-              <w:rPr>
-                <w:b/>
-                <w:bCs/>
-              </w:rPr>
-              <w:t>G</w:t>
-            </w:r>
-            <w:r>
-              <w:rPr>
-                <w:b/>
-                <w:bCs/>
-              </w:rPr>
-              <w:t>enerateGcode</w:t>
+              <w:t>ScaledFactor</w:t>
             </w:r>
             <w:proofErr w:type="spellEnd"/>
             <w:r>
-              <w:rPr>
-                <w:b/>
-                <w:bCs/>
-              </w:rPr>
-              <w:t>(</w:t>
-            </w:r>
-            <w:r>
-              <w:rPr>
-                <w:b/>
-                <w:bCs/>
-              </w:rPr>
-              <w:t>struct</w:t>
-            </w:r>
-            <w:r>
-              <w:rPr>
-                <w:b/>
-                <w:bCs/>
-              </w:rPr>
-              <w:t xml:space="preserve"> </w:t>
-            </w:r>
-            <w:proofErr w:type="spellStart"/>
-            <w:r>
-              <w:rPr>
-                <w:b/>
-                <w:bCs/>
-              </w:rPr>
-              <w:t>Gcode</w:t>
-            </w:r>
-            <w:proofErr w:type="spellEnd"/>
-            <w:r>
-              <w:rPr>
-                <w:b/>
-                <w:bCs/>
-              </w:rPr>
-              <w:t>, Text file</w:t>
-            </w:r>
-            <w:r>
-              <w:rPr>
-                <w:b/>
-                <w:bCs/>
-              </w:rPr>
-              <w:t>)</w:t>
+              <w:t xml:space="preserve"> – </w:t>
+            </w:r>
+            <w:r>
+              <w:t>Input the scale factor to rescale the text properly</w:t>
+            </w:r>
+          </w:p>
+          <w:p>
+            <w:pPr>
+              <w:ind w:left="1020"/>
+            </w:pPr>
+            <w:r>
+              <w:t xml:space="preserve">   Text </w:t>
+            </w:r>
+            <w:r>
+              <w:t>*</w:t>
+            </w:r>
+            <w:r>
+              <w:t>original – The original size of the text</w:t>
+            </w:r>
+          </w:p>
+          <w:p>
+            <w:pPr>
+              <w:ind w:firstLine="1162"/>
+            </w:pPr>
+            <w:r>
+              <w:t xml:space="preserve">Text </w:t>
+            </w:r>
+            <w:r>
+              <w:t>*</w:t>
+            </w:r>
+            <w:r>
+              <w:t>scaled – The text being rescaled</w:t>
             </w:r>
           </w:p>
         </w:tc>
@@ -2477,55 +2336,138 @@
             <w:tcW w:w="9016" w:type="dxa"/>
           </w:tcPr>
           <w:p>
+            <w:r>
+              <w:rPr>
+                <w:b/>
+                <w:bCs/>
+              </w:rPr>
+              <w:t>v</w:t>
+            </w:r>
+            <w:r>
+              <w:rPr>
+                <w:b/>
+                <w:bCs/>
+              </w:rPr>
+              <w:t>oid</w:t>
+            </w:r>
+            <w:r>
+              <w:rPr>
+                <w:b/>
+                <w:bCs/>
+              </w:rPr>
+              <w:t xml:space="preserve"> </w:t>
+            </w:r>
+            <w:proofErr w:type="spellStart"/>
+            <w:r>
+              <w:rPr>
+                <w:b/>
+                <w:bCs/>
+              </w:rPr>
+              <w:t>G</w:t>
+            </w:r>
+            <w:r>
+              <w:rPr>
+                <w:b/>
+                <w:bCs/>
+              </w:rPr>
+              <w:t>enerateGcode</w:t>
+            </w:r>
+            <w:proofErr w:type="spellEnd"/>
+            <w:r>
+              <w:rPr>
+                <w:b/>
+                <w:bCs/>
+              </w:rPr>
+              <w:t>(</w:t>
+            </w:r>
+            <w:r>
+              <w:rPr>
+                <w:b/>
+                <w:bCs/>
+              </w:rPr>
+              <w:t>struct</w:t>
+            </w:r>
+            <w:r>
+              <w:rPr>
+                <w:b/>
+                <w:bCs/>
+              </w:rPr>
+              <w:t xml:space="preserve"> </w:t>
+            </w:r>
+            <w:r>
+              <w:rPr>
+                <w:b/>
+                <w:bCs/>
+              </w:rPr>
+              <w:t>Text *scaled</w:t>
+            </w:r>
+            <w:r>
+              <w:rPr>
+                <w:b/>
+                <w:bCs/>
+              </w:rPr>
+              <w:t xml:space="preserve">, </w:t>
+            </w:r>
+            <w:r>
+              <w:rPr>
+                <w:b/>
+                <w:bCs/>
+              </w:rPr>
+              <w:t>struct *</w:t>
+            </w:r>
+            <w:proofErr w:type="spellStart"/>
+            <w:r>
+              <w:rPr>
+                <w:b/>
+                <w:bCs/>
+              </w:rPr>
+              <w:t>Gcommand</w:t>
+            </w:r>
+            <w:proofErr w:type="spellEnd"/>
+            <w:r>
+              <w:rPr>
+                <w:b/>
+                <w:bCs/>
+              </w:rPr>
+              <w:t>)</w:t>
+            </w:r>
+            <w:r>
+              <w:t xml:space="preserve"> </w:t>
+            </w:r>
+          </w:p>
+          <w:p>
+            <w:r>
+              <w:t xml:space="preserve">Parameters: </w:t>
+            </w:r>
+            <w:r>
+              <w:t>Text *scaled</w:t>
+            </w:r>
+            <w:r>
+              <w:t xml:space="preserve"> – </w:t>
+            </w:r>
+            <w:r>
+              <w:t>The scaled text</w:t>
+            </w:r>
+          </w:p>
+          <w:p>
             <w:pPr>
-              <w:rPr>
-                <w:b/>
-                <w:bCs/>
-              </w:rPr>
+              <w:ind w:left="1162"/>
             </w:pPr>
-            <w:r>
-              <w:rPr>
-                <w:b/>
-                <w:bCs/>
-              </w:rPr>
-              <w:t>v</w:t>
-            </w:r>
-            <w:r>
-              <w:rPr>
-                <w:b/>
-                <w:bCs/>
-              </w:rPr>
-              <w:t xml:space="preserve">oid </w:t>
-            </w:r>
             <w:proofErr w:type="spellStart"/>
             <w:r>
-              <w:rPr>
-                <w:b/>
-                <w:bCs/>
-              </w:rPr>
-              <w:t>SendtoArduino</w:t>
+              <w:t>Gcommand</w:t>
             </w:r>
             <w:proofErr w:type="spellEnd"/>
             <w:r>
-              <w:rPr>
-                <w:b/>
-                <w:bCs/>
-              </w:rPr>
-              <w:t>(</w:t>
-            </w:r>
-            <w:r>
-              <w:rPr>
-                <w:b/>
-                <w:bCs/>
-              </w:rPr>
-              <w:t>char* command</w:t>
-            </w:r>
-            <w:r>
-              <w:rPr>
-                <w:b/>
-                <w:bCs/>
-              </w:rPr>
-              <w:t>)</w:t>
+              <w:t xml:space="preserve"> – Converting the text to G-code</w:t>
+            </w:r>
+          </w:p>
+          <w:p>
+            <w:pPr>
+              <w:ind w:left="1162"/>
+            </w:pPr>
+            <w:r>
+              <w:t>Return Value – 1 if it is successful, 0 if failed</w:t>
             </w:r>
           </w:p>
         </w:tc>
@@ -2547,7 +2489,14 @@
                 <w:b/>
                 <w:bCs/>
               </w:rPr>
-              <w:t xml:space="preserve">void </w:t>
+              <w:t>v</w:t>
+            </w:r>
+            <w:r>
+              <w:rPr>
+                <w:b/>
+                <w:bCs/>
+              </w:rPr>
+              <w:t xml:space="preserve">oid </w:t>
             </w:r>
             <w:proofErr w:type="spellStart"/>
             <w:r>
@@ -2555,7 +2504,7 @@
                 <w:b/>
                 <w:bCs/>
               </w:rPr>
-              <w:t>ProcessText</w:t>
+              <w:t>SendtoArduino</w:t>
             </w:r>
             <w:proofErr w:type="spellEnd"/>
             <w:r>
@@ -2563,345 +2512,68 @@
                 <w:b/>
                 <w:bCs/>
               </w:rPr>
-              <w:t>()</w:t>
+              <w:t>(</w:t>
+            </w:r>
+            <w:r>
+              <w:rPr>
+                <w:b/>
+                <w:bCs/>
+              </w:rPr>
+              <w:t xml:space="preserve">char* </w:t>
+            </w:r>
+            <w:proofErr w:type="spellStart"/>
+            <w:r>
+              <w:rPr>
+                <w:b/>
+                <w:bCs/>
+              </w:rPr>
+              <w:t>G</w:t>
+            </w:r>
+            <w:r>
+              <w:rPr>
+                <w:b/>
+                <w:bCs/>
+              </w:rPr>
+              <w:t>command</w:t>
+            </w:r>
+            <w:proofErr w:type="spellEnd"/>
+            <w:r>
+              <w:rPr>
+                <w:b/>
+                <w:bCs/>
+              </w:rPr>
+              <w:t>)</w:t>
+            </w:r>
+          </w:p>
+          <w:p>
+            <w:r>
+              <w:t xml:space="preserve">Parameters: </w:t>
+            </w:r>
+            <w:proofErr w:type="spellStart"/>
+            <w:r>
+              <w:t>Gcommand</w:t>
+            </w:r>
+            <w:proofErr w:type="spellEnd"/>
+            <w:r>
+              <w:t xml:space="preserve"> – Sending the G-code to the Arduino</w:t>
+            </w:r>
+          </w:p>
+          <w:p>
+            <w:pPr>
+              <w:ind w:firstLine="1162"/>
+              <w:rPr>
+                <w:b/>
+                <w:bCs/>
+              </w:rPr>
+            </w:pPr>
+            <w:r>
+              <w:t>Return Value – 1 if it is successful, 0 if failed</w:t>
             </w:r>
           </w:p>
         </w:tc>
       </w:tr>
     </w:tbl>
     <w:p/>
-    <w:p>
-      <w:r>
-        <w:t>void</w:t>
-      </w:r>
-      <w:r>
-        <w:t xml:space="preserve"> </w:t>
-      </w:r>
-      <w:proofErr w:type="spellStart"/>
-      <w:r>
-        <w:t>ScaleF</w:t>
-      </w:r>
-      <w:r>
-        <w:t>ont</w:t>
-      </w:r>
-      <w:proofErr w:type="spellEnd"/>
-      <w:r>
-        <w:t xml:space="preserve"> ( </w:t>
-      </w:r>
-      <w:r>
-        <w:t xml:space="preserve">float </w:t>
-      </w:r>
-      <w:proofErr w:type="spellStart"/>
-      <w:r>
-        <w:t>Input_Height</w:t>
-      </w:r>
-      <w:proofErr w:type="spellEnd"/>
-      <w:r>
-        <w:t>,</w:t>
-      </w:r>
-      <w:r>
-        <w:t xml:space="preserve"> float </w:t>
-      </w:r>
-      <w:proofErr w:type="spellStart"/>
-      <w:r>
-        <w:t>ScaleFactor</w:t>
-      </w:r>
-      <w:proofErr w:type="spellEnd"/>
-      <w:r>
-        <w:t>,</w:t>
-      </w:r>
-      <w:r>
-        <w:t xml:space="preserve"> float</w:t>
-      </w:r>
-      <w:r>
-        <w:t>*</w:t>
-      </w:r>
-      <w:r>
-        <w:t xml:space="preserve"> </w:t>
-      </w:r>
-      <w:proofErr w:type="spellStart"/>
-      <w:r>
-        <w:t>Adjuste</w:t>
-      </w:r>
-      <w:r>
-        <w:t>d_Height</w:t>
-      </w:r>
-      <w:proofErr w:type="spellEnd"/>
-      <w:r>
-        <w:t>)</w:t>
-      </w:r>
-    </w:p>
-    <w:p>
-      <w:r>
-        <w:t>Parameters:</w:t>
-      </w:r>
-    </w:p>
-    <w:p>
-      <w:r>
-        <w:tab/>
-      </w:r>
-      <w:proofErr w:type="spellStart"/>
-      <w:r>
-        <w:t>Input_Height</w:t>
-      </w:r>
-      <w:proofErr w:type="spellEnd"/>
-      <w:r>
-        <w:t xml:space="preserve"> –</w:t>
-      </w:r>
-      <w:r>
-        <w:t xml:space="preserve">The </w:t>
-      </w:r>
-      <w:r>
-        <w:t>input height between 4mm to 10mm.</w:t>
-      </w:r>
-      <w:r>
-        <w:t xml:space="preserve"> </w:t>
-      </w:r>
-    </w:p>
-    <w:p>
-      <w:pPr>
-        <w:ind w:left="709"/>
-      </w:pPr>
-      <w:r>
-        <w:tab/>
-      </w:r>
-      <w:proofErr w:type="spellStart"/>
-      <w:r>
-        <w:t>Adjusted</w:t>
-      </w:r>
-      <w:r>
-        <w:t>_Height</w:t>
-      </w:r>
-      <w:proofErr w:type="spellEnd"/>
-      <w:r>
-        <w:t xml:space="preserve"> </w:t>
-      </w:r>
-      <w:r>
-        <w:t xml:space="preserve">– Pointer to </w:t>
-      </w:r>
-      <w:r>
-        <w:t>return the height</w:t>
-      </w:r>
-      <w:r>
-        <w:t xml:space="preserve"> </w:t>
-      </w:r>
-      <w:r>
-        <w:t xml:space="preserve">value </w:t>
-      </w:r>
-      <w:r>
-        <w:t>to</w:t>
-      </w:r>
-      <w:r>
-        <w:t xml:space="preserve"> scale</w:t>
-      </w:r>
-      <w:r>
-        <w:t>d so that it</w:t>
-      </w:r>
-      <w:r>
-        <w:t xml:space="preserve"> draws out the    required height</w:t>
-      </w:r>
-      <w:r>
-        <w:t xml:space="preserve"> in mm</w:t>
-      </w:r>
-      <w:r>
-        <w:t>.</w:t>
-      </w:r>
-    </w:p>
-    <w:p>
-      <w:pPr>
-        <w:ind w:left="709"/>
-      </w:pPr>
-      <w:r>
-        <w:t>Return value</w:t>
-      </w:r>
-      <w:r>
-        <w:t>: Adjusted Height</w:t>
-      </w:r>
-    </w:p>
-    <w:p>
-      <w:r>
-        <w:t>V</w:t>
-      </w:r>
-      <w:r>
-        <w:t>oid</w:t>
-      </w:r>
-      <w:r>
-        <w:t xml:space="preserve"> </w:t>
-      </w:r>
-      <w:proofErr w:type="spellStart"/>
-      <w:r>
-        <w:t>G_Conversion</w:t>
-      </w:r>
-      <w:proofErr w:type="spellEnd"/>
-      <w:r>
-        <w:t xml:space="preserve"> (</w:t>
-      </w:r>
-      <w:r>
-        <w:t>Struct</w:t>
-      </w:r>
-      <w:r>
-        <w:t xml:space="preserve"> </w:t>
-      </w:r>
-      <w:proofErr w:type="spellStart"/>
-      <w:r>
-        <w:t>FontData</w:t>
-      </w:r>
-      <w:proofErr w:type="spellEnd"/>
-      <w:r>
-        <w:t>[</w:t>
-      </w:r>
-      <w:r>
-        <w:t>]</w:t>
-      </w:r>
-      <w:r>
-        <w:t xml:space="preserve">, char* </w:t>
-      </w:r>
-      <w:proofErr w:type="spellStart"/>
-      <w:r>
-        <w:t>GCode</w:t>
-      </w:r>
-      <w:proofErr w:type="spellEnd"/>
-      <w:r>
-        <w:t>)</w:t>
-      </w:r>
-    </w:p>
-    <w:p>
-      <w:r>
-        <w:t>Parameters</w:t>
-      </w:r>
-      <w:r>
-        <w:t>:</w:t>
-      </w:r>
-    </w:p>
-    <w:p>
-      <w:r>
-        <w:tab/>
-      </w:r>
-      <w:proofErr w:type="spellStart"/>
-      <w:r>
-        <w:t>FontData</w:t>
-      </w:r>
-      <w:proofErr w:type="spellEnd"/>
-      <w:r>
-        <w:t xml:space="preserve"> </w:t>
-      </w:r>
-      <w:r>
-        <w:t>–</w:t>
-      </w:r>
-      <w:r>
-        <w:t xml:space="preserve"> </w:t>
-      </w:r>
-      <w:r>
-        <w:t>The font data from the file</w:t>
-      </w:r>
-    </w:p>
-    <w:p>
-      <w:r>
-        <w:tab/>
-      </w:r>
-      <w:proofErr w:type="spellStart"/>
-      <w:r>
-        <w:t>GCode</w:t>
-      </w:r>
-      <w:proofErr w:type="spellEnd"/>
-      <w:r>
-        <w:t xml:space="preserve"> – </w:t>
-      </w:r>
-      <w:r>
-        <w:t>pointer to return output G code command to the Arduino</w:t>
-      </w:r>
-      <w:r>
-        <w:t>.</w:t>
-      </w:r>
-    </w:p>
-    <w:p>
-      <w:r>
-        <w:t xml:space="preserve">Void </w:t>
-      </w:r>
-      <w:proofErr w:type="spellStart"/>
-      <w:r>
-        <w:t>SendtoArduino</w:t>
-      </w:r>
-      <w:proofErr w:type="spellEnd"/>
-      <w:r>
-        <w:t xml:space="preserve"> (</w:t>
-      </w:r>
-      <w:proofErr w:type="spellStart"/>
-      <w:r>
-        <w:t>GCode</w:t>
-      </w:r>
-      <w:proofErr w:type="spellEnd"/>
-      <w:r>
-        <w:t>,</w:t>
-      </w:r>
-      <w:r>
-        <w:t xml:space="preserve"> char Command</w:t>
-      </w:r>
-      <w:r>
-        <w:t>)</w:t>
-      </w:r>
-    </w:p>
-    <w:p>
-      <w:r>
-        <w:tab/>
-      </w:r>
-      <w:r>
-        <w:t xml:space="preserve">Input: </w:t>
-      </w:r>
-      <w:proofErr w:type="spellStart"/>
-      <w:r>
-        <w:t>GCode</w:t>
-      </w:r>
-      <w:proofErr w:type="spellEnd"/>
-      <w:r>
-        <w:t xml:space="preserve"> – The G-code command to send to the Arduino</w:t>
-      </w:r>
-    </w:p>
-    <w:p>
-      <w:r>
-        <w:tab/>
-        <w:t>Return</w:t>
-      </w:r>
-      <w:r>
-        <w:t xml:space="preserve"> value:</w:t>
-      </w:r>
-      <w:r>
-        <w:t xml:space="preserve"> Command</w:t>
-      </w:r>
-      <w:r>
-        <w:t xml:space="preserve"> (</w:t>
-      </w:r>
-      <w:r>
-        <w:t>print out the G code command</w:t>
-      </w:r>
-      <w:r>
-        <w:t xml:space="preserve"> if successful</w:t>
-      </w:r>
-      <w:r>
-        <w:t xml:space="preserve">) </w:t>
-      </w:r>
-    </w:p>
-    <w:p>
-      <w:r>
-        <w:tab/>
-      </w:r>
-      <w:r>
-        <w:tab/>
-      </w:r>
-      <w:r>
-        <w:tab/>
-        <w:t>Prints out ‘G Code not found’ if unsuccessful</w:t>
-      </w:r>
-      <w:r>
-        <w:t>.</w:t>
-      </w:r>
-    </w:p>
-    <w:p/>
-    <w:p>
-      <w:r>
-        <w:tab/>
-      </w:r>
-    </w:p>
     <w:p>
       <w:pPr>
         <w:pStyle w:val="Heading1"/>
@@ -3544,7 +3216,7 @@
   <w:style w:type="paragraph" w:default="1" w:styleId="Normal">
     <w:name w:val="Normal"/>
     <w:qFormat/>
-    <w:rsid w:val="008119E0"/>
+    <w:rsid w:val="003162DA"/>
     <w:rPr>
       <w:sz w:val="22"/>
     </w:rPr>

</xml_diff>

<commit_message>
Finished writing the 'Test Data' table
</commit_message>
<xml_diff>
--- a/ProjectPlanningTemplate24-25.docx
+++ b/ProjectPlanningTemplate24-25.docx
@@ -1614,15 +1614,7 @@
               <w:t>User Input</w:t>
             </w:r>
             <w:r>
-              <w:t xml:space="preserve"> (</w:t>
-            </w:r>
-            <w:proofErr w:type="spellStart"/>
-            <w:r>
-              <w:t>TextFile</w:t>
-            </w:r>
-            <w:proofErr w:type="spellEnd"/>
-            <w:r>
-              <w:t>)</w:t>
+              <w:t xml:space="preserve"> (TextFile)</w:t>
             </w:r>
           </w:p>
         </w:tc>
@@ -1693,15 +1685,7 @@
               <w:t>Scale factor</w:t>
             </w:r>
             <w:r>
-              <w:t xml:space="preserve"> (</w:t>
-            </w:r>
-            <w:proofErr w:type="spellStart"/>
-            <w:r>
-              <w:t>ScaleFactor</w:t>
-            </w:r>
-            <w:proofErr w:type="spellEnd"/>
-            <w:r>
-              <w:t>)</w:t>
+              <w:t xml:space="preserve"> (ScaleFactor)</w:t>
             </w:r>
           </w:p>
         </w:tc>
@@ -1889,45 +1873,20 @@
                 <w:b/>
                 <w:bCs/>
               </w:rPr>
-              <w:t xml:space="preserve">void </w:t>
-            </w:r>
-            <w:proofErr w:type="spellStart"/>
+              <w:t>void LoadFontData(</w:t>
+            </w:r>
             <w:r>
               <w:rPr>
                 <w:b/>
                 <w:bCs/>
               </w:rPr>
-              <w:t>LoadFontData</w:t>
-            </w:r>
-            <w:proofErr w:type="spellEnd"/>
+              <w:t>char FontFile</w:t>
+            </w:r>
             <w:r>
               <w:rPr>
                 <w:b/>
                 <w:bCs/>
               </w:rPr>
-              <w:t>(</w:t>
-            </w:r>
-            <w:r>
-              <w:rPr>
-                <w:b/>
-                <w:bCs/>
-              </w:rPr>
-              <w:t xml:space="preserve">char </w:t>
-            </w:r>
-            <w:proofErr w:type="spellStart"/>
-            <w:r>
-              <w:rPr>
-                <w:b/>
-                <w:bCs/>
-              </w:rPr>
-              <w:t>FontFile</w:t>
-            </w:r>
-            <w:proofErr w:type="spellEnd"/>
-            <w:r>
-              <w:rPr>
-                <w:b/>
-                <w:bCs/>
-              </w:rPr>
               <w:t>)</w:t>
             </w:r>
           </w:p>
@@ -1939,26 +1898,10 @@
               <w:t>:</w:t>
             </w:r>
             <w:r>
-              <w:t xml:space="preserve"> </w:t>
-            </w:r>
-            <w:proofErr w:type="spellStart"/>
-            <w:r>
-              <w:t>FontFile</w:t>
-            </w:r>
-            <w:proofErr w:type="spellEnd"/>
-            <w:r>
-              <w:t xml:space="preserve"> – Accessing the font data file</w:t>
-            </w:r>
-            <w:r>
-              <w:t xml:space="preserve"> to then store in the ‘</w:t>
-            </w:r>
-            <w:proofErr w:type="spellStart"/>
-            <w:r>
-              <w:t>CharacterData</w:t>
-            </w:r>
-            <w:proofErr w:type="spellEnd"/>
-            <w:r>
-              <w:t>’ structure</w:t>
+              <w:t xml:space="preserve"> FontFile – Accessing the font data file</w:t>
+            </w:r>
+            <w:r>
+              <w:t xml:space="preserve"> to then store in the ‘CharacterData’ structure</w:t>
             </w:r>
           </w:p>
           <w:p>
@@ -2000,52 +1943,27 @@
                 <w:b/>
                 <w:bCs/>
               </w:rPr>
-              <w:t xml:space="preserve">Void </w:t>
-            </w:r>
-            <w:proofErr w:type="spellStart"/>
+              <w:t>Void LoadTextFile(char TextFile</w:t>
+            </w:r>
             <w:r>
               <w:rPr>
                 <w:b/>
                 <w:bCs/>
               </w:rPr>
-              <w:t>LoadTextFile</w:t>
-            </w:r>
-            <w:proofErr w:type="spellEnd"/>
+              <w:t>, struct Text</w:t>
+            </w:r>
             <w:r>
               <w:rPr>
                 <w:b/>
                 <w:bCs/>
               </w:rPr>
-              <w:t xml:space="preserve">(char </w:t>
-            </w:r>
-            <w:proofErr w:type="spellStart"/>
+              <w:t xml:space="preserve"> *original</w:t>
+            </w:r>
             <w:r>
               <w:rPr>
                 <w:b/>
                 <w:bCs/>
               </w:rPr>
-              <w:t>TextFile</w:t>
-            </w:r>
-            <w:proofErr w:type="spellEnd"/>
-            <w:r>
-              <w:rPr>
-                <w:b/>
-                <w:bCs/>
-              </w:rPr>
-              <w:t>, struct Text</w:t>
-            </w:r>
-            <w:r>
-              <w:rPr>
-                <w:b/>
-                <w:bCs/>
-              </w:rPr>
-              <w:t xml:space="preserve"> *original</w:t>
-            </w:r>
-            <w:r>
-              <w:rPr>
-                <w:b/>
-                <w:bCs/>
-              </w:rPr>
               <w:t xml:space="preserve">) </w:t>
             </w:r>
           </w:p>
@@ -2054,15 +1972,7 @@
               <w:t>Parameters</w:t>
             </w:r>
             <w:r>
-              <w:t xml:space="preserve">: </w:t>
-            </w:r>
-            <w:proofErr w:type="spellStart"/>
-            <w:r>
-              <w:t>TextFile</w:t>
-            </w:r>
-            <w:proofErr w:type="spellEnd"/>
-            <w:r>
-              <w:t xml:space="preserve"> – Access the text file the user has specified to draw to the robot</w:t>
+              <w:t>: TextFile – Access the text file the user has specified to draw to the robot</w:t>
             </w:r>
             <w:r>
               <w:t xml:space="preserve"> this then is  </w:t>
@@ -2172,132 +2082,96 @@
                 <w:b/>
                 <w:bCs/>
               </w:rPr>
-              <w:t xml:space="preserve">oid </w:t>
-            </w:r>
-            <w:proofErr w:type="spellStart"/>
+              <w:t>oid ScaledCoordinate</w:t>
+            </w:r>
             <w:r>
               <w:rPr>
                 <w:b/>
                 <w:bCs/>
               </w:rPr>
-              <w:t>ScaledCoordinate</w:t>
+              <w:t>s</w:t>
             </w:r>
             <w:r>
               <w:rPr>
                 <w:b/>
                 <w:bCs/>
               </w:rPr>
-              <w:t>s</w:t>
-            </w:r>
-            <w:proofErr w:type="spellEnd"/>
+              <w:t>(</w:t>
+            </w:r>
             <w:r>
               <w:rPr>
                 <w:b/>
                 <w:bCs/>
               </w:rPr>
-              <w:t>(</w:t>
+              <w:t>float ScaledFactor,</w:t>
             </w:r>
             <w:r>
               <w:rPr>
                 <w:b/>
                 <w:bCs/>
               </w:rPr>
-              <w:t xml:space="preserve">float </w:t>
-            </w:r>
-            <w:proofErr w:type="spellStart"/>
+              <w:t xml:space="preserve"> struct Text </w:t>
+            </w:r>
             <w:r>
               <w:rPr>
                 <w:b/>
                 <w:bCs/>
               </w:rPr>
-              <w:t>ScaledFactor</w:t>
-            </w:r>
-            <w:proofErr w:type="spellEnd"/>
+              <w:t>*</w:t>
+            </w:r>
             <w:r>
               <w:rPr>
                 <w:b/>
                 <w:bCs/>
               </w:rPr>
-              <w:t>,</w:t>
+              <w:t>original,</w:t>
             </w:r>
             <w:r>
               <w:rPr>
                 <w:b/>
                 <w:bCs/>
               </w:rPr>
-              <w:t xml:space="preserve"> struct Text </w:t>
+              <w:t xml:space="preserve"> </w:t>
             </w:r>
             <w:r>
               <w:rPr>
                 <w:b/>
                 <w:bCs/>
               </w:rPr>
-              <w:t>*</w:t>
+              <w:t xml:space="preserve">struct Text </w:t>
             </w:r>
             <w:r>
               <w:rPr>
                 <w:b/>
                 <w:bCs/>
               </w:rPr>
-              <w:t>original,</w:t>
+              <w:t>*</w:t>
             </w:r>
             <w:r>
               <w:rPr>
                 <w:b/>
                 <w:bCs/>
               </w:rPr>
-              <w:t xml:space="preserve"> </w:t>
+              <w:t>scaled</w:t>
             </w:r>
             <w:r>
               <w:rPr>
                 <w:b/>
                 <w:bCs/>
               </w:rPr>
-              <w:t xml:space="preserve">struct Text </w:t>
+              <w:t xml:space="preserve"> </w:t>
             </w:r>
             <w:r>
               <w:rPr>
                 <w:b/>
                 <w:bCs/>
               </w:rPr>
-              <w:t>*</w:t>
-            </w:r>
-            <w:r>
-              <w:rPr>
-                <w:b/>
-                <w:bCs/>
-              </w:rPr>
-              <w:t>scaled</w:t>
-            </w:r>
-            <w:r>
-              <w:rPr>
-                <w:b/>
-                <w:bCs/>
-              </w:rPr>
-              <w:t xml:space="preserve"> </w:t>
-            </w:r>
-            <w:r>
-              <w:rPr>
-                <w:b/>
-                <w:bCs/>
-              </w:rPr>
               <w:t>)</w:t>
             </w:r>
           </w:p>
           <w:p>
             <w:r>
-              <w:t xml:space="preserve">Parameters: </w:t>
-            </w:r>
-            <w:proofErr w:type="spellStart"/>
-            <w:r>
-              <w:t>ScaledFactor</w:t>
-            </w:r>
-            <w:proofErr w:type="spellEnd"/>
-            <w:r>
-              <w:t xml:space="preserve"> – </w:t>
-            </w:r>
-            <w:r>
-              <w:t>Input the scale factor to rescale the text properly</w:t>
+              <w:t>Parameters: ScaledFactor – Input the scale factor to rescale the text properly</w:t>
             </w:r>
           </w:p>
           <w:p>
@@ -2355,75 +2229,57 @@
                 <w:b/>
                 <w:bCs/>
               </w:rPr>
-              <w:t xml:space="preserve"> </w:t>
-            </w:r>
-            <w:proofErr w:type="spellStart"/>
+              <w:t xml:space="preserve"> G</w:t>
+            </w:r>
             <w:r>
               <w:rPr>
                 <w:b/>
                 <w:bCs/>
               </w:rPr>
-              <w:t>G</w:t>
+              <w:t>enerateGcode</w:t>
             </w:r>
             <w:r>
               <w:rPr>
                 <w:b/>
                 <w:bCs/>
               </w:rPr>
-              <w:t>enerateGcode</w:t>
-            </w:r>
-            <w:proofErr w:type="spellEnd"/>
+              <w:t>(</w:t>
+            </w:r>
             <w:r>
               <w:rPr>
                 <w:b/>
                 <w:bCs/>
               </w:rPr>
-              <w:t>(</w:t>
+              <w:t>struct</w:t>
             </w:r>
             <w:r>
               <w:rPr>
                 <w:b/>
                 <w:bCs/>
               </w:rPr>
-              <w:t>struct</w:t>
+              <w:t xml:space="preserve"> </w:t>
             </w:r>
             <w:r>
               <w:rPr>
                 <w:b/>
                 <w:bCs/>
               </w:rPr>
-              <w:t xml:space="preserve"> </w:t>
+              <w:t>Text *scaled</w:t>
             </w:r>
             <w:r>
               <w:rPr>
                 <w:b/>
                 <w:bCs/>
               </w:rPr>
-              <w:t>Text *scaled</w:t>
+              <w:t xml:space="preserve">, </w:t>
             </w:r>
             <w:r>
               <w:rPr>
                 <w:b/>
                 <w:bCs/>
               </w:rPr>
-              <w:t xml:space="preserve">, </w:t>
-            </w:r>
-            <w:r>
-              <w:rPr>
-                <w:b/>
-                <w:bCs/>
-              </w:rPr>
-              <w:t>struct *</w:t>
-            </w:r>
-            <w:proofErr w:type="spellStart"/>
-            <w:r>
-              <w:rPr>
-                <w:b/>
-                <w:bCs/>
-              </w:rPr>
-              <w:t>Gcommand</w:t>
-            </w:r>
-            <w:proofErr w:type="spellEnd"/>
+              <w:t>struct *Gcommand</w:t>
+            </w:r>
             <w:r>
               <w:rPr>
                 <w:b/>
@@ -2453,13 +2309,8 @@
             <w:pPr>
               <w:ind w:left="1162"/>
             </w:pPr>
-            <w:proofErr w:type="spellStart"/>
-            <w:r>
-              <w:t>Gcommand</w:t>
-            </w:r>
-            <w:proofErr w:type="spellEnd"/>
-            <w:r>
-              <w:t xml:space="preserve"> – Converting the text to G-code</w:t>
+            <w:r>
+              <w:t>Gcommand – Converting the text to G-code</w:t>
             </w:r>
           </w:p>
           <w:p>
@@ -2496,66 +2347,40 @@
                 <w:b/>
                 <w:bCs/>
               </w:rPr>
-              <w:t xml:space="preserve">oid </w:t>
-            </w:r>
-            <w:proofErr w:type="spellStart"/>
+              <w:t>oid SendtoArduino(</w:t>
+            </w:r>
             <w:r>
               <w:rPr>
                 <w:b/>
                 <w:bCs/>
               </w:rPr>
-              <w:t>SendtoArduino</w:t>
-            </w:r>
-            <w:proofErr w:type="spellEnd"/>
+              <w:t xml:space="preserve">char* </w:t>
+            </w:r>
             <w:r>
               <w:rPr>
                 <w:b/>
                 <w:bCs/>
               </w:rPr>
-              <w:t>(</w:t>
+              <w:t>G</w:t>
             </w:r>
             <w:r>
               <w:rPr>
                 <w:b/>
                 <w:bCs/>
               </w:rPr>
-              <w:t xml:space="preserve">char* </w:t>
-            </w:r>
-            <w:proofErr w:type="spellStart"/>
+              <w:t>command</w:t>
+            </w:r>
             <w:r>
               <w:rPr>
                 <w:b/>
                 <w:bCs/>
               </w:rPr>
-              <w:t>G</w:t>
-            </w:r>
-            <w:r>
-              <w:rPr>
-                <w:b/>
-                <w:bCs/>
-              </w:rPr>
-              <w:t>command</w:t>
-            </w:r>
-            <w:proofErr w:type="spellEnd"/>
-            <w:r>
-              <w:rPr>
-                <w:b/>
-                <w:bCs/>
-              </w:rPr>
               <w:t>)</w:t>
             </w:r>
           </w:p>
           <w:p>
             <w:r>
-              <w:t xml:space="preserve">Parameters: </w:t>
-            </w:r>
-            <w:proofErr w:type="spellStart"/>
-            <w:r>
-              <w:t>Gcommand</w:t>
-            </w:r>
-            <w:proofErr w:type="spellEnd"/>
-            <w:r>
-              <w:t xml:space="preserve"> – Sending the G-code to the Arduino</w:t>
+              <w:t>Parameters: Gcommand – Sending the G-code to the Arduino</w:t>
             </w:r>
           </w:p>
           <w:p>
@@ -2590,15 +2415,15 @@
         <w:tblLook w:val="04A0" w:firstRow="1" w:lastRow="0" w:firstColumn="1" w:lastColumn="0" w:noHBand="0" w:noVBand="1"/>
       </w:tblPr>
       <w:tblGrid>
-        <w:gridCol w:w="1271"/>
-        <w:gridCol w:w="1985"/>
-        <w:gridCol w:w="2835"/>
-        <w:gridCol w:w="2925"/>
+        <w:gridCol w:w="1628"/>
+        <w:gridCol w:w="2138"/>
+        <w:gridCol w:w="2681"/>
+        <w:gridCol w:w="2569"/>
       </w:tblGrid>
       <w:tr>
         <w:tc>
           <w:tcPr>
-            <w:tcW w:w="1271" w:type="dxa"/>
+            <w:tcW w:w="1472" w:type="dxa"/>
           </w:tcPr>
           <w:p>
             <w:pPr>
@@ -2611,7 +2436,7 @@
         </w:tc>
         <w:tc>
           <w:tcPr>
-            <w:tcW w:w="1985" w:type="dxa"/>
+            <w:tcW w:w="2138" w:type="dxa"/>
           </w:tcPr>
           <w:p>
             <w:pPr>
@@ -2624,7 +2449,7 @@
         </w:tc>
         <w:tc>
           <w:tcPr>
-            <w:tcW w:w="2835" w:type="dxa"/>
+            <w:tcW w:w="2729" w:type="dxa"/>
           </w:tcPr>
           <w:p>
             <w:pPr>
@@ -2637,7 +2462,7 @@
         </w:tc>
         <w:tc>
           <w:tcPr>
-            <w:tcW w:w="2925" w:type="dxa"/>
+            <w:tcW w:w="2677" w:type="dxa"/>
           </w:tcPr>
           <w:p>
             <w:pPr>
@@ -2661,27 +2486,43 @@
         </w:trPr>
         <w:tc>
           <w:tcPr>
-            <w:tcW w:w="1271" w:type="dxa"/>
-          </w:tcPr>
-          <w:p/>
-        </w:tc>
-        <w:tc>
-          <w:tcPr>
-            <w:tcW w:w="1985" w:type="dxa"/>
-          </w:tcPr>
-          <w:p/>
-        </w:tc>
-        <w:tc>
-          <w:tcPr>
-            <w:tcW w:w="2835" w:type="dxa"/>
-          </w:tcPr>
-          <w:p/>
-        </w:tc>
-        <w:tc>
-          <w:tcPr>
-            <w:tcW w:w="2925" w:type="dxa"/>
-          </w:tcPr>
-          <w:p/>
+            <w:tcW w:w="1472" w:type="dxa"/>
+          </w:tcPr>
+          <w:p>
+            <w:r>
+              <w:t>LoadFontData</w:t>
+            </w:r>
+          </w:p>
+        </w:tc>
+        <w:tc>
+          <w:tcPr>
+            <w:tcW w:w="2138" w:type="dxa"/>
+          </w:tcPr>
+          <w:p>
+            <w:r>
+              <w:t>Load the font data file: ‘SingleStrokeFont.txt’</w:t>
+            </w:r>
+          </w:p>
+        </w:tc>
+        <w:tc>
+          <w:tcPr>
+            <w:tcW w:w="2729" w:type="dxa"/>
+          </w:tcPr>
+          <w:p>
+            <w:r>
+              <w:t>The ‘SingleStrokeFont.txt’ is present and within the same folder</w:t>
+            </w:r>
+          </w:p>
+        </w:tc>
+        <w:tc>
+          <w:tcPr>
+            <w:tcW w:w="2677" w:type="dxa"/>
+          </w:tcPr>
+          <w:p>
+            <w:r>
+              <w:t>Font data correctly loaded into the structure. (Movement Data)</w:t>
+            </w:r>
+          </w:p>
         </w:tc>
       </w:tr>
       <w:tr>
@@ -2690,58 +2531,409 @@
         </w:trPr>
         <w:tc>
           <w:tcPr>
-            <w:tcW w:w="1271" w:type="dxa"/>
-          </w:tcPr>
-          <w:p/>
-        </w:tc>
-        <w:tc>
-          <w:tcPr>
-            <w:tcW w:w="1985" w:type="dxa"/>
-          </w:tcPr>
-          <w:p/>
-        </w:tc>
-        <w:tc>
-          <w:tcPr>
-            <w:tcW w:w="2835" w:type="dxa"/>
-          </w:tcPr>
-          <w:p/>
-        </w:tc>
-        <w:tc>
-          <w:tcPr>
-            <w:tcW w:w="2925" w:type="dxa"/>
-          </w:tcPr>
-          <w:p/>
+            <w:tcW w:w="1472" w:type="dxa"/>
+          </w:tcPr>
+          <w:p>
+            <w:r>
+              <w:t>LoadFontData</w:t>
+            </w:r>
+          </w:p>
+        </w:tc>
+        <w:tc>
+          <w:tcPr>
+            <w:tcW w:w="2138" w:type="dxa"/>
+          </w:tcPr>
+          <w:p>
+            <w:r>
+              <w:t>Handle missing font file</w:t>
+            </w:r>
+          </w:p>
+        </w:tc>
+        <w:tc>
+          <w:tcPr>
+            <w:tcW w:w="2729" w:type="dxa"/>
+          </w:tcPr>
+          <w:p>
+            <w:r>
+              <w:t>No ‘SingleStrokeFont.txt’ is present within the folder</w:t>
+            </w:r>
+          </w:p>
+        </w:tc>
+        <w:tc>
+          <w:tcPr>
+            <w:tcW w:w="2677" w:type="dxa"/>
+          </w:tcPr>
+          <w:p>
+            <w:r>
+              <w:t>Display to the user ‘an error has occurred: file not found’ then exit the function</w:t>
+            </w:r>
+          </w:p>
+        </w:tc>
+      </w:tr>
+      <w:tr>
+        <w:trPr>
+          <w:trHeight w:val="563"/>
+        </w:trPr>
+        <w:tc>
+          <w:tcPr>
+            <w:tcW w:w="1472" w:type="dxa"/>
+          </w:tcPr>
+          <w:p>
+            <w:r>
+              <w:t>LoadTextFile</w:t>
+            </w:r>
+          </w:p>
+        </w:tc>
+        <w:tc>
+          <w:tcPr>
+            <w:tcW w:w="2138" w:type="dxa"/>
+          </w:tcPr>
+          <w:p>
+            <w:r>
+              <w:t>Load the text file specified by the user</w:t>
+            </w:r>
+          </w:p>
+        </w:tc>
+        <w:tc>
+          <w:tcPr>
+            <w:tcW w:w="2729" w:type="dxa"/>
+          </w:tcPr>
+          <w:p>
+            <w:r>
+              <w:t>The text file is found within the folder</w:t>
+            </w:r>
+          </w:p>
+        </w:tc>
+        <w:tc>
+          <w:tcPr>
+            <w:tcW w:w="2677" w:type="dxa"/>
+          </w:tcPr>
+          <w:p>
+            <w:r>
+              <w:t>Dynamically allocated memory stores ASCII values for each character</w:t>
+            </w:r>
+            <w:r>
+              <w:t>. (Text Data)</w:t>
+            </w:r>
+          </w:p>
+        </w:tc>
+      </w:tr>
+      <w:tr>
+        <w:trPr>
+          <w:trHeight w:val="563"/>
+        </w:trPr>
+        <w:tc>
+          <w:tcPr>
+            <w:tcW w:w="1472" w:type="dxa"/>
+          </w:tcPr>
+          <w:p>
+            <w:r>
+              <w:t>LoadTextFile</w:t>
+            </w:r>
+          </w:p>
+        </w:tc>
+        <w:tc>
+          <w:tcPr>
+            <w:tcW w:w="2138" w:type="dxa"/>
+          </w:tcPr>
+          <w:p>
+            <w:r>
+              <w:t>Handle missing font file</w:t>
+            </w:r>
+          </w:p>
+        </w:tc>
+        <w:tc>
+          <w:tcPr>
+            <w:tcW w:w="2729" w:type="dxa"/>
+          </w:tcPr>
+          <w:p>
+            <w:r>
+              <w:t>No text file found within the folder</w:t>
+            </w:r>
+          </w:p>
+        </w:tc>
+        <w:tc>
+          <w:tcPr>
+            <w:tcW w:w="2677" w:type="dxa"/>
+          </w:tcPr>
+          <w:p>
+            <w:r>
+              <w:t>Display to the user ‘an error has occurred: file not found’ then exit the function</w:t>
+            </w:r>
+          </w:p>
+        </w:tc>
+      </w:tr>
+      <w:tr>
+        <w:trPr>
+          <w:trHeight w:val="563"/>
+        </w:trPr>
+        <w:tc>
+          <w:tcPr>
+            <w:tcW w:w="1472" w:type="dxa"/>
+          </w:tcPr>
+          <w:p>
+            <w:r>
+              <w:t>Main</w:t>
+            </w:r>
+          </w:p>
+        </w:tc>
+        <w:tc>
+          <w:tcPr>
+            <w:tcW w:w="2138" w:type="dxa"/>
+          </w:tcPr>
+          <w:p>
+            <w:r>
+              <w:t>Ensure that the letters’ size are adjusted correctly for the drawing bot</w:t>
+            </w:r>
+          </w:p>
+        </w:tc>
+        <w:tc>
+          <w:tcPr>
+            <w:tcW w:w="2729" w:type="dxa"/>
+          </w:tcPr>
+          <w:p>
+            <w:r>
+              <w:t xml:space="preserve">Change height input to be a constant </w:t>
+            </w:r>
+            <w:r>
+              <w:t>variable</w:t>
+            </w:r>
+            <w:r>
+              <w:t xml:space="preserve">: </w:t>
+            </w:r>
+            <w:r>
+              <w:t>4</w:t>
+            </w:r>
+          </w:p>
+        </w:tc>
+        <w:tc>
+          <w:tcPr>
+            <w:tcW w:w="2677" w:type="dxa"/>
+          </w:tcPr>
+          <w:p>
+            <w:r>
+              <w:t xml:space="preserve">The variable for ScaledFactor should be </w:t>
+            </w:r>
+            <w:r>
+              <w:t>2</w:t>
+            </w:r>
+            <w:r>
+              <w:t>/</w:t>
+            </w:r>
+            <w:r>
+              <w:t>9 in decimal form</w:t>
+            </w:r>
+          </w:p>
+        </w:tc>
+      </w:tr>
+      <w:tr>
+        <w:trPr>
+          <w:trHeight w:val="563"/>
+        </w:trPr>
+        <w:tc>
+          <w:tcPr>
+            <w:tcW w:w="1472" w:type="dxa"/>
+          </w:tcPr>
+          <w:p>
+            <w:r>
+              <w:t>Main</w:t>
+            </w:r>
+          </w:p>
+        </w:tc>
+        <w:tc>
+          <w:tcPr>
+            <w:tcW w:w="2138" w:type="dxa"/>
+          </w:tcPr>
+          <w:p>
+            <w:r>
+              <w:t>The user has input outside the range of ‘4mm to 10mm’ height</w:t>
+            </w:r>
+          </w:p>
+        </w:tc>
+        <w:tc>
+          <w:tcPr>
+            <w:tcW w:w="2729" w:type="dxa"/>
+          </w:tcPr>
+          <w:p>
+            <w:r>
+              <w:t>User input: ‘2’</w:t>
+            </w:r>
+          </w:p>
+        </w:tc>
+        <w:tc>
+          <w:tcPr>
+            <w:tcW w:w="2677" w:type="dxa"/>
+          </w:tcPr>
+          <w:p>
+            <w:r>
+              <w:t>Keep displaying to the user, ‘this is outside the allowable height of text range please try again and input between 4mm to 10mm’</w:t>
+            </w:r>
+          </w:p>
+        </w:tc>
+      </w:tr>
+      <w:tr>
+        <w:trPr>
+          <w:trHeight w:val="563"/>
+        </w:trPr>
+        <w:tc>
+          <w:tcPr>
+            <w:tcW w:w="1472" w:type="dxa"/>
+          </w:tcPr>
+          <w:p>
+            <w:r>
+              <w:t>GenerateGcode</w:t>
+            </w:r>
+          </w:p>
+        </w:tc>
+        <w:tc>
+          <w:tcPr>
+            <w:tcW w:w="2138" w:type="dxa"/>
+          </w:tcPr>
+          <w:p>
+            <w:r>
+              <w:t>Attempt to generate the right G-code for a single character</w:t>
+            </w:r>
+          </w:p>
+        </w:tc>
+        <w:tc>
+          <w:tcPr>
+            <w:tcW w:w="2729" w:type="dxa"/>
+          </w:tcPr>
+          <w:p>
+            <w:r>
+              <w:t>Text file only containing: ‘H’</w:t>
+            </w:r>
+          </w:p>
+        </w:tc>
+        <w:tc>
+          <w:tcPr>
+            <w:tcW w:w="2677" w:type="dxa"/>
+          </w:tcPr>
+          <w:p>
+            <w:r>
+              <w:t>G-code commands should be:</w:t>
+            </w:r>
+          </w:p>
+          <w:p>
+            <w:r>
+              <w:t>G1 0 0</w:t>
+            </w:r>
+          </w:p>
+          <w:p>
+            <w:r>
+              <w:t>S1000</w:t>
+            </w:r>
+          </w:p>
+          <w:p>
+            <w:r>
+              <w:t>G1 X0 Y18</w:t>
+            </w:r>
+          </w:p>
+          <w:p>
+            <w:r>
+              <w:t>S0</w:t>
+            </w:r>
+          </w:p>
+          <w:p>
+            <w:r>
+              <w:t>G0 X12 Y0</w:t>
+            </w:r>
+          </w:p>
+          <w:p>
+            <w:r>
+              <w:t>S1000</w:t>
+            </w:r>
+          </w:p>
+          <w:p>
+            <w:r>
+              <w:t>G1 X12 Y18</w:t>
+            </w:r>
+          </w:p>
+          <w:p>
+            <w:r>
+              <w:t>S0</w:t>
+            </w:r>
+          </w:p>
+          <w:p>
+            <w:r>
+              <w:t>G0 X0 Y9</w:t>
+            </w:r>
+          </w:p>
+          <w:p>
+            <w:r>
+              <w:t>S1000</w:t>
+            </w:r>
+          </w:p>
+          <w:p>
+            <w:r>
+              <w:t>G1 X12 Y9</w:t>
+            </w:r>
+          </w:p>
+          <w:p>
+            <w:r>
+              <w:t>S0</w:t>
+            </w:r>
+          </w:p>
+          <w:p>
+            <w:r>
+              <w:t>G0 X18 Y0</w:t>
+            </w:r>
+          </w:p>
+        </w:tc>
+      </w:tr>
+      <w:tr>
+        <w:trPr>
+          <w:trHeight w:val="563"/>
+        </w:trPr>
+        <w:tc>
+          <w:tcPr>
+            <w:tcW w:w="1472" w:type="dxa"/>
+          </w:tcPr>
+          <w:p>
+            <w:r>
+              <w:t>SendtoArduino</w:t>
+            </w:r>
+          </w:p>
+        </w:tc>
+        <w:tc>
+          <w:tcPr>
+            <w:tcW w:w="2138" w:type="dxa"/>
+          </w:tcPr>
+          <w:p>
+            <w:r>
+              <w:t>Send G-code commands to the Arduino and verify acknowledgment</w:t>
+            </w:r>
+          </w:p>
+        </w:tc>
+        <w:tc>
+          <w:tcPr>
+            <w:tcW w:w="2729" w:type="dxa"/>
+          </w:tcPr>
+          <w:p>
+            <w:r>
+              <w:t>G-code: N/A</w:t>
+            </w:r>
+          </w:p>
+        </w:tc>
+        <w:tc>
+          <w:tcPr>
+            <w:tcW w:w="2677" w:type="dxa"/>
+          </w:tcPr>
+          <w:p>
+            <w:r>
+              <w:t>Program displays ‘Command not found, please check your Generate GCode function’</w:t>
+            </w:r>
+          </w:p>
         </w:tc>
       </w:tr>
     </w:tbl>
     <w:p/>
     <w:p>
       <w:pPr>
-        <w:rPr>
-          <w:i/>
-          <w:iCs/>
-        </w:rPr>
-      </w:pPr>
-      <w:r>
-        <w:rPr>
-          <w:i/>
-          <w:iCs/>
-        </w:rPr>
-        <w:t>Extend table as required</w:t>
-      </w:r>
-      <w:r>
-        <w:rPr>
-          <w:i/>
-          <w:iCs/>
-        </w:rPr>
-        <w:t>. Note that ‘Function’ includes main()</w:t>
-      </w:r>
-    </w:p>
-    <w:p>
-      <w:pPr>
         <w:pStyle w:val="Heading1"/>
       </w:pPr>
       <w:r>
+        <w:lastRenderedPageBreak/>
         <w:t>Flowchart</w:t>
       </w:r>
       <w:r>
@@ -3432,7 +3624,6 @@
   <w:style w:type="character" w:default="1" w:styleId="DefaultParagraphFont">
     <w:name w:val="Default Paragraph Font"/>
     <w:uiPriority w:val="1"/>
-    <w:semiHidden/>
     <w:unhideWhenUsed/>
   </w:style>
   <w:style w:type="table" w:default="1" w:styleId="TableNormal">

</xml_diff>